<commit_message>
FINAL REPORT DRAFT 0.9
Awaiting individual feedback before PDF and submit
</commit_message>
<xml_diff>
--- a/Niki/Team25_report_A3.docx
+++ b/Niki/Team25_report_A3.docx
@@ -5525,35 +5525,33 @@
         <w:rPr>
           <w:szCs w:val="24"/>
         </w:rPr>
-        <w:t xml:space="preserve">The glasses (which we would base off Google </w:t>
-      </w:r>
-      <w:proofErr w:type="spellStart"/>
-      <w:r>
+        <w:t>The glasses (which we would base off Google eyeware)  would use similar technology to the eyegaze application on devices, or eye tracking technology, the user would look at words or phrases to activate the voice or audio translation, to allow them to have a voice.</w:t>
+      </w:r>
+    </w:p>
+    <w:p>
+      <w:pPr>
         <w:rPr>
           <w:szCs w:val="24"/>
         </w:rPr>
-        <w:t>eyeware</w:t>
-      </w:r>
-      <w:proofErr w:type="spellEnd"/>
+      </w:pPr>
       <w:r>
         <w:rPr>
           <w:szCs w:val="24"/>
         </w:rPr>
-        <w:t xml:space="preserve">)  would use similar technology to the </w:t>
-      </w:r>
-      <w:proofErr w:type="spellStart"/>
-      <w:r>
+        <w:t>Although this idea seemed to be great we ran into more and more problems as we pushed through and submitted it. We defiantly needed more guidance and expertise to get this off the ground, to be a successful invention. But, coming up with the artefact, accessing trademarked glasses and the licensing around this would of meant a lot of work and we probably would have been met with a lot of negative or “no” outcomes.</w:t>
+      </w:r>
+    </w:p>
+    <w:p>
+      <w:pPr>
         <w:rPr>
           <w:szCs w:val="24"/>
         </w:rPr>
-        <w:t>eyegaze</w:t>
-      </w:r>
-      <w:proofErr w:type="spellEnd"/>
+      </w:pPr>
       <w:r>
         <w:rPr>
           <w:szCs w:val="24"/>
         </w:rPr>
-        <w:t xml:space="preserve"> application on devices, or eye tracking technology, the user would look at words or phrases to activate the voice or audio translation, to allow them to have a voice.</w:t>
+        <w:t>When we received our feedback from Assessment 2, it was confirmed that we would have to look at starting our project idea again and abandon our original plans. After seeking permission from our instructor, we switched plans and decided, after much discussion within the team, to go with an edugaming idea.</w:t>
       </w:r>
     </w:p>
     <w:p>
@@ -5566,61 +5564,7 @@
         <w:rPr>
           <w:szCs w:val="24"/>
         </w:rPr>
-        <w:t>Although this idea seemed to be great we ran into more and more problems as we pushed through and submitted it. We defiantly needed more guidance and expertise to get this off the ground, to be a successful invention. But, coming up with the artefact, accessing trademarked glasses and the licensing around this would of meant a lot of work and we probably would have been met with a lot of negative or “no” outcomes.</w:t>
-      </w:r>
-    </w:p>
-    <w:p>
-      <w:pPr>
-        <w:rPr>
-          <w:szCs w:val="24"/>
-        </w:rPr>
-      </w:pPr>
-      <w:r>
-        <w:rPr>
-          <w:szCs w:val="24"/>
-        </w:rPr>
-        <w:t xml:space="preserve">When we received our feedback from Assessment 2, it was confirmed that we would have to look at starting our project idea again and abandon our original plans. After seeking permission from our instructor, we switched plans and decided, after much discussion within the team, to go with an </w:t>
-      </w:r>
-      <w:proofErr w:type="spellStart"/>
-      <w:r>
-        <w:rPr>
-          <w:szCs w:val="24"/>
-        </w:rPr>
-        <w:t>edugaming</w:t>
-      </w:r>
-      <w:proofErr w:type="spellEnd"/>
-      <w:r>
-        <w:rPr>
-          <w:szCs w:val="24"/>
-        </w:rPr>
-        <w:t xml:space="preserve"> idea.</w:t>
-      </w:r>
-    </w:p>
-    <w:p>
-      <w:pPr>
-        <w:rPr>
-          <w:szCs w:val="24"/>
-        </w:rPr>
-      </w:pPr>
-      <w:r>
-        <w:rPr>
-          <w:szCs w:val="24"/>
-        </w:rPr>
-        <w:t xml:space="preserve">The educational game would be targeted at math-based learning and designed for primary aged children (6years to 9years). This idea was based on the current environment of home learning because of the COVID-19 lockdowns. Talking amongst </w:t>
-      </w:r>
-      <w:proofErr w:type="spellStart"/>
-      <w:r>
-        <w:rPr>
-          <w:szCs w:val="24"/>
-        </w:rPr>
-        <w:t>our selves</w:t>
-      </w:r>
-      <w:proofErr w:type="spellEnd"/>
-      <w:r>
-        <w:rPr>
-          <w:szCs w:val="24"/>
-        </w:rPr>
-        <w:t xml:space="preserve"> in team chats, we realised a lot of parents were struggling to engage their children to complete or attempt learning task, instead of playing games.</w:t>
+        <w:t>The educational game would be targeted at math-based learning and designed for primary aged children (6years to 9years). This idea was based on the current environment of home learning because of the COVID-19 lockdowns. Talking amongst our selves in team chats, we realised a lot of parents were struggling to engage their children to complete or attempt learning task, instead of playing games.</w:t>
       </w:r>
     </w:p>
     <w:p>
@@ -5665,15 +5609,7 @@
     </w:p>
     <w:p>
       <w:r>
-        <w:t xml:space="preserve">We would ideally like to see our game being used on mobile devices, tablets etc through IOS and PC platforms, Unity which uses programming codes C++ and </w:t>
-      </w:r>
-      <w:proofErr w:type="spellStart"/>
-      <w:r>
-        <w:t>javascript</w:t>
-      </w:r>
-      <w:proofErr w:type="spellEnd"/>
-      <w:r>
-        <w:t xml:space="preserve"> would handle the digital aspects of the game, Niki and Caden have experiences with older versions of Unity (Legacy) but have no experience with Swift. It was also suggested that if this game idea was to succeed at this current time in real life we would have to outsource the programming to more experienced persons. </w:t>
+        <w:t xml:space="preserve">We would ideally like to see our game being used on mobile devices, tablets etc through IOS and PC platforms, Unity which uses programming codes C++ and javascript would handle the digital aspects of the game, Niki and Caden have experiences with older versions of Unity (Legacy) but have no experience with Swift. It was also suggested that if this game idea was to succeed at this current time in real life we would have to outsource the programming to more experienced persons. </w:t>
       </w:r>
     </w:p>
     <w:p>
@@ -5704,21 +5640,7 @@
         <w:rPr>
           <w:szCs w:val="24"/>
         </w:rPr>
-        <w:t xml:space="preserve">Since the former GitHub website was hosted by another team member that has now left, Sam recreated a website on Niki’s </w:t>
-      </w:r>
-      <w:proofErr w:type="spellStart"/>
-      <w:r>
-        <w:rPr>
-          <w:szCs w:val="24"/>
-        </w:rPr>
-        <w:t>Github</w:t>
-      </w:r>
-      <w:proofErr w:type="spellEnd"/>
-      <w:r>
-        <w:rPr>
-          <w:szCs w:val="24"/>
-        </w:rPr>
-        <w:t xml:space="preserve"> repository for uploading to RMIT’s canvas website.</w:t>
+        <w:t>Since the former GitHub website was hosted by another team member that has now left, Sam recreated a website on Niki’s Github repository for uploading to RMIT’s canvas website.</w:t>
       </w:r>
     </w:p>
     <w:p>
@@ -7945,6 +7867,99 @@
       <w:bookmarkStart w:id="28" w:name="_Toc41829842"/>
       <w:r>
         <w:lastRenderedPageBreak/>
+        <w:t>Reflections</w:t>
+      </w:r>
+    </w:p>
+    <w:p>
+      <w:pPr>
+        <w:pStyle w:val="Heading2"/>
+      </w:pPr>
+      <w:r>
+        <w:t>Niki</w:t>
+      </w:r>
+    </w:p>
+    <w:p>
+      <w:r>
+        <w:t xml:space="preserve">As the impromptu leader of the team, I feel like it was more tolling managing this time around. The disappointing results of our last assignment coupled with losing two of our capable members </w:t>
+      </w:r>
+      <w:r>
+        <w:t>threw morale to the wind.</w:t>
+      </w:r>
+    </w:p>
+    <w:p>
+      <w:r>
+        <w:t xml:space="preserve">My work background has put me in many situations like this, where everything seems to be hitting the fan, so I </w:t>
+      </w:r>
+      <w:r>
+        <w:t>never felt like I was out of my element. But it felt like the team was at an awkward point where we were second guessing ourselves over our previous results</w:t>
+      </w:r>
+      <w:r>
+        <w:t>, and the disarray did have an effect.</w:t>
+      </w:r>
+    </w:p>
+    <w:p>
+      <w:r>
+        <w:t xml:space="preserve">That said, I’m glad that everyone put in the effort they did, and </w:t>
+      </w:r>
+      <w:r>
+        <w:t>I always believe</w:t>
+      </w:r>
+      <w:r>
+        <w:t xml:space="preserve"> </w:t>
+      </w:r>
+      <w:r>
+        <w:t xml:space="preserve">you can only learn </w:t>
+      </w:r>
+      <w:r>
+        <w:t xml:space="preserve">properly </w:t>
+      </w:r>
+      <w:r>
+        <w:t>by fucking up</w:t>
+      </w:r>
+      <w:r>
+        <w:t xml:space="preserve"> a few times</w:t>
+      </w:r>
+      <w:r>
+        <w:t xml:space="preserve">. I think we could have done many things better, </w:t>
+      </w:r>
+      <w:r>
+        <w:t xml:space="preserve">but I’m willing to bet our team will walk away far more aware of </w:t>
+      </w:r>
+      <w:r>
+        <w:t>themselves, and what they should work on improving in future collaborative efforts, in whatever field they find themselves in.</w:t>
+      </w:r>
+    </w:p>
+    <w:p>
+      <w:pPr>
+        <w:pStyle w:val="Heading2"/>
+      </w:pPr>
+      <w:r>
+        <w:t>Debborah</w:t>
+      </w:r>
+    </w:p>
+    <w:p/>
+    <w:p>
+      <w:pPr>
+        <w:pStyle w:val="Heading2"/>
+      </w:pPr>
+      <w:r>
+        <w:t>Sam</w:t>
+      </w:r>
+    </w:p>
+    <w:p/>
+    <w:p>
+      <w:pPr>
+        <w:pStyle w:val="Heading2"/>
+      </w:pPr>
+      <w:r>
+        <w:t>Caden</w:t>
+      </w:r>
+    </w:p>
+    <w:p>
+      <w:pPr>
+        <w:pStyle w:val="Heading1"/>
+      </w:pPr>
+      <w:r>
         <w:t>Group Reflection</w:t>
       </w:r>
       <w:bookmarkEnd w:id="28"/>
@@ -8048,6 +8063,7 @@
     </w:p>
     <w:p>
       <w:r>
+        <w:lastRenderedPageBreak/>
         <w:t xml:space="preserve">Intentions can only carry us so far however, and with varying degrees of ability and availability, </w:t>
       </w:r>
       <w:r>
@@ -8201,7 +8217,6 @@
       </w:pPr>
       <w:bookmarkStart w:id="29" w:name="_Toc41829843"/>
       <w:r>
-        <w:lastRenderedPageBreak/>
         <w:t>References</w:t>
       </w:r>
       <w:bookmarkEnd w:id="29"/>
@@ -10644,12 +10659,6 @@
 </file>
 
 <file path=customXml/item1.xml><?xml version="1.0" encoding="utf-8"?>
-<p:properties xmlns:p="http://schemas.microsoft.com/office/2006/metadata/properties" xmlns:xsi="http://www.w3.org/2001/XMLSchema-instance" xmlns:pc="http://schemas.microsoft.com/office/infopath/2007/PartnerControls">
-  <documentManagement/>
-</p:properties>
-</file>
-
-<file path=customXml/item2.xml><?xml version="1.0" encoding="utf-8"?>
 <ct:contentTypeSchema xmlns:ct="http://schemas.microsoft.com/office/2006/metadata/contentType" xmlns:ma="http://schemas.microsoft.com/office/2006/metadata/properties/metaAttributes" ct:_="" ma:_="" ma:contentTypeName="Document" ma:contentTypeID="0x0101003F6886D23A50AF42BA9E26A61360C65A" ma:contentTypeVersion="9" ma:contentTypeDescription="Create a new document." ma:contentTypeScope="" ma:versionID="806ea0b648a5cb333e7cc1a2714bc433">
   <xsd:schema xmlns:xsd="http://www.w3.org/2001/XMLSchema" xmlns:xs="http://www.w3.org/2001/XMLSchema" xmlns:p="http://schemas.microsoft.com/office/2006/metadata/properties" xmlns:ns3="3284995d-d35e-4d0c-952f-5813a411c13b" targetNamespace="http://schemas.microsoft.com/office/2006/metadata/properties" ma:root="true" ma:fieldsID="b8be40974df37cf200b001e56f74631f" ns3:_="">
     <xsd:import namespace="3284995d-d35e-4d0c-952f-5813a411c13b"/>
@@ -10827,6 +10836,12 @@
 </ct:contentTypeSchema>
 </file>
 
+<file path=customXml/item2.xml><?xml version="1.0" encoding="utf-8"?>
+<p:properties xmlns:p="http://schemas.microsoft.com/office/2006/metadata/properties" xmlns:xsi="http://www.w3.org/2001/XMLSchema-instance" xmlns:pc="http://schemas.microsoft.com/office/infopath/2007/PartnerControls">
+  <documentManagement/>
+</p:properties>
+</file>
+
 <file path=customXml/item3.xml><?xml version="1.0" encoding="utf-8"?>
 <?mso-contentType ?>
 <FormTemplates xmlns="http://schemas.microsoft.com/sharepoint/v3/contenttype/forms">
@@ -10841,22 +10856,6 @@
 </file>
 
 <file path=customXml/itemProps1.xml><?xml version="1.0" encoding="utf-8"?>
-<ds:datastoreItem xmlns:ds="http://schemas.openxmlformats.org/officeDocument/2006/customXml" ds:itemID="{81575862-162E-4386-986F-13ACA25E0230}">
-  <ds:schemaRefs>
-    <ds:schemaRef ds:uri="http://purl.org/dc/elements/1.1/"/>
-    <ds:schemaRef ds:uri="http://schemas.microsoft.com/office/2006/metadata/properties"/>
-    <ds:schemaRef ds:uri="http://purl.org/dc/dcmitype/"/>
-    <ds:schemaRef ds:uri="http://purl.org/dc/terms/"/>
-    <ds:schemaRef ds:uri="http://schemas.openxmlformats.org/package/2006/metadata/core-properties"/>
-    <ds:schemaRef ds:uri="http://schemas.microsoft.com/office/2006/documentManagement/types"/>
-    <ds:schemaRef ds:uri="http://schemas.microsoft.com/office/infopath/2007/PartnerControls"/>
-    <ds:schemaRef ds:uri="3284995d-d35e-4d0c-952f-5813a411c13b"/>
-    <ds:schemaRef ds:uri="http://www.w3.org/XML/1998/namespace"/>
-  </ds:schemaRefs>
-</ds:datastoreItem>
-</file>
-
-<file path=customXml/itemProps2.xml><?xml version="1.0" encoding="utf-8"?>
 <ds:datastoreItem xmlns:ds="http://schemas.openxmlformats.org/officeDocument/2006/customXml" ds:itemID="{AE825E9A-8C75-46F4-8B54-F1E96508F609}">
   <ds:schemaRefs>
     <ds:schemaRef ds:uri="http://schemas.microsoft.com/office/2006/metadata/contentType"/>
@@ -10874,6 +10873,22 @@
 </ds:datastoreItem>
 </file>
 
+<file path=customXml/itemProps2.xml><?xml version="1.0" encoding="utf-8"?>
+<ds:datastoreItem xmlns:ds="http://schemas.openxmlformats.org/officeDocument/2006/customXml" ds:itemID="{81575862-162E-4386-986F-13ACA25E0230}">
+  <ds:schemaRefs>
+    <ds:schemaRef ds:uri="http://purl.org/dc/elements/1.1/"/>
+    <ds:schemaRef ds:uri="http://schemas.microsoft.com/office/2006/metadata/properties"/>
+    <ds:schemaRef ds:uri="http://purl.org/dc/dcmitype/"/>
+    <ds:schemaRef ds:uri="http://purl.org/dc/terms/"/>
+    <ds:schemaRef ds:uri="http://schemas.openxmlformats.org/package/2006/metadata/core-properties"/>
+    <ds:schemaRef ds:uri="http://schemas.microsoft.com/office/2006/documentManagement/types"/>
+    <ds:schemaRef ds:uri="http://schemas.microsoft.com/office/infopath/2007/PartnerControls"/>
+    <ds:schemaRef ds:uri="3284995d-d35e-4d0c-952f-5813a411c13b"/>
+    <ds:schemaRef ds:uri="http://www.w3.org/XML/1998/namespace"/>
+  </ds:schemaRefs>
+</ds:datastoreItem>
+</file>
+
 <file path=customXml/itemProps3.xml><?xml version="1.0" encoding="utf-8"?>
 <ds:datastoreItem xmlns:ds="http://schemas.openxmlformats.org/officeDocument/2006/customXml" ds:itemID="{E6C34B8C-D658-4A4A-AAD0-E15CA331C7A6}">
   <ds:schemaRefs>
@@ -10883,7 +10898,7 @@
 </file>
 
 <file path=customXml/itemProps4.xml><?xml version="1.0" encoding="utf-8"?>
-<ds:datastoreItem xmlns:ds="http://schemas.openxmlformats.org/officeDocument/2006/customXml" ds:itemID="{4A31164A-B1AB-43C3-BEF8-FA1834E178A1}">
+<ds:datastoreItem xmlns:ds="http://schemas.openxmlformats.org/officeDocument/2006/customXml" ds:itemID="{CD36F6A7-4EF5-4FB4-8576-B3AF5B109B0F}">
   <ds:schemaRefs>
     <ds:schemaRef ds:uri="http://schemas.openxmlformats.org/officeDocument/2006/bibliography"/>
   </ds:schemaRefs>

</xml_diff>